<commit_message>
Edicao do arquivo word para teste do GITHuB
</commit_message>
<xml_diff>
--- a/Estudo HTML 5 Guanabara.docx
+++ b/Estudo HTML 5 Guanabara.docx
@@ -1,6 +1,6 @@
 
 <file path=word/document.xml><?xml version="1.0" encoding="utf-8"?>
-<w:document xmlns:wpc="http://schemas.microsoft.com/office/word/2010/wordprocessingCanvas" xmlns:cx="http://schemas.microsoft.com/office/drawing/2014/chartex" xmlns:mc="http://schemas.openxmlformats.org/markup-compatibility/2006" xmlns:o="urn:schemas-microsoft-com:office:office" xmlns:r="http://schemas.openxmlformats.org/officeDocument/2006/relationships" xmlns:m="http://schemas.openxmlformats.org/officeDocument/2006/math" xmlns:v="urn:schemas-microsoft-com:vml" xmlns:wp14="http://schemas.microsoft.com/office/word/2010/wordprocessingDrawing" xmlns:wp="http://schemas.openxmlformats.org/drawingml/2006/wordprocessingDrawing" xmlns:w10="urn:schemas-microsoft-com:office:word" xmlns:w="http://schemas.openxmlformats.org/wordprocessingml/2006/main" xmlns:w14="http://schemas.microsoft.com/office/word/2010/wordml" xmlns:w15="http://schemas.microsoft.com/office/word/2012/wordml" xmlns:w16se="http://schemas.microsoft.com/office/word/2015/wordml/symex" xmlns:wpg="http://schemas.microsoft.com/office/word/2010/wordprocessingGroup" xmlns:wpi="http://schemas.microsoft.com/office/word/2010/wordprocessingInk" xmlns:wne="http://schemas.microsoft.com/office/word/2006/wordml" xmlns:wps="http://schemas.microsoft.com/office/word/2010/wordprocessingShape" mc:Ignorable="w14 w15 w16se wp14">
+<w:document xmlns:wpc="http://schemas.microsoft.com/office/word/2010/wordprocessingCanvas" xmlns:cx="http://schemas.microsoft.com/office/drawing/2014/chartex" xmlns:cx1="http://schemas.microsoft.com/office/drawing/2015/9/8/chartex" xmlns:cx2="http://schemas.microsoft.com/office/drawing/2015/10/21/chartex" xmlns:mc="http://schemas.openxmlformats.org/markup-compatibility/2006" xmlns:o="urn:schemas-microsoft-com:office:office" xmlns:r="http://schemas.openxmlformats.org/officeDocument/2006/relationships" xmlns:m="http://schemas.openxmlformats.org/officeDocument/2006/math" xmlns:v="urn:schemas-microsoft-com:vml" xmlns:wp14="http://schemas.microsoft.com/office/word/2010/wordprocessingDrawing" xmlns:wp="http://schemas.openxmlformats.org/drawingml/2006/wordprocessingDrawing" xmlns:w10="urn:schemas-microsoft-com:office:word" xmlns:w="http://schemas.openxmlformats.org/wordprocessingml/2006/main" xmlns:w14="http://schemas.microsoft.com/office/word/2010/wordml" xmlns:w15="http://schemas.microsoft.com/office/word/2012/wordml" xmlns:w16se="http://schemas.microsoft.com/office/word/2015/wordml/symex" xmlns:wpg="http://schemas.microsoft.com/office/word/2010/wordprocessingGroup" xmlns:wpi="http://schemas.microsoft.com/office/word/2010/wordprocessingInk" xmlns:wne="http://schemas.microsoft.com/office/word/2006/wordml" xmlns:wps="http://schemas.microsoft.com/office/word/2010/wordprocessingShape" mc:Ignorable="w14 w15 w16se wp14">
   <w:body>
     <w:p>
       <w:pPr>
@@ -72,80 +72,74 @@
       </w:r>
     </w:p>
     <w:p>
-      <w:r>
-        <w:t>&lt;</w:t>
-      </w:r>
-      <w:proofErr w:type="spellStart"/>
-      <w:proofErr w:type="gramStart"/>
-      <w:r>
-        <w:t>html</w:t>
-      </w:r>
-      <w:proofErr w:type="spellEnd"/>
-      <w:proofErr w:type="gramEnd"/>
-      <w:r>
-        <w:t xml:space="preserve">&gt; </w:t>
-      </w:r>
-    </w:p>
-    <w:p>
-      <w:r>
+      <w:pPr>
+        <w:rPr>
+          <w:lang w:val="en-US"/>
+        </w:rPr>
+      </w:pPr>
+      <w:r>
+        <w:rPr>
+          <w:lang w:val="en-US"/>
+        </w:rPr>
+        <w:t xml:space="preserve">&lt;html&gt; </w:t>
+      </w:r>
+    </w:p>
+    <w:p>
+      <w:pPr>
+        <w:rPr>
+          <w:lang w:val="en-US"/>
+        </w:rPr>
+      </w:pPr>
+      <w:r>
+        <w:rPr>
+          <w:lang w:val="en-US"/>
+        </w:rPr>
         <w:tab/>
-        <w:t>&lt;</w:t>
-      </w:r>
-      <w:proofErr w:type="spellStart"/>
-      <w:proofErr w:type="gramStart"/>
-      <w:r>
-        <w:t>head</w:t>
-      </w:r>
-      <w:proofErr w:type="spellEnd"/>
-      <w:proofErr w:type="gramEnd"/>
-      <w:r>
-        <w:t>&gt;</w:t>
-      </w:r>
-    </w:p>
-    <w:p>
-      <w:r>
+        <w:t>&lt;head&gt;</w:t>
+      </w:r>
+    </w:p>
+    <w:p>
+      <w:pPr>
+        <w:rPr>
+          <w:lang w:val="en-US"/>
+        </w:rPr>
+      </w:pPr>
+      <w:r>
+        <w:rPr>
+          <w:lang w:val="en-US"/>
+        </w:rPr>
         <w:tab/>
       </w:r>
       <w:r>
+        <w:rPr>
+          <w:lang w:val="en-US"/>
+        </w:rPr>
         <w:tab/>
-        <w:t>&lt;</w:t>
-      </w:r>
-      <w:proofErr w:type="spellStart"/>
-      <w:proofErr w:type="gramStart"/>
-      <w:r>
-        <w:t>title</w:t>
-      </w:r>
-      <w:proofErr w:type="spellEnd"/>
-      <w:proofErr w:type="gramEnd"/>
-      <w:r>
-        <w:t>&gt;...&lt;/</w:t>
-      </w:r>
-      <w:proofErr w:type="spellStart"/>
-      <w:r>
-        <w:t>title</w:t>
-      </w:r>
-      <w:proofErr w:type="spellEnd"/>
-      <w:r>
-        <w:t>&gt;</w:t>
-      </w:r>
-    </w:p>
-    <w:p>
-      <w:r>
+        <w:t>&lt;title&gt;...&lt;/title&gt;</w:t>
+      </w:r>
+    </w:p>
+    <w:p>
+      <w:pPr>
+        <w:rPr>
+          <w:lang w:val="en-US"/>
+        </w:rPr>
+      </w:pPr>
+      <w:r>
+        <w:rPr>
+          <w:lang w:val="en-US"/>
+        </w:rPr>
         <w:tab/>
-        <w:t>&lt;/</w:t>
-      </w:r>
-      <w:proofErr w:type="spellStart"/>
-      <w:r>
-        <w:t>head</w:t>
-      </w:r>
-      <w:proofErr w:type="spellEnd"/>
-      <w:r>
-        <w:t>&gt;</w:t>
-      </w:r>
-    </w:p>
-    <w:p>
-      <w:r>
+        <w:t>&lt;/head&gt;</w:t>
+      </w:r>
+    </w:p>
+    <w:p>
+      <w:r>
+        <w:rPr>
+          <w:lang w:val="en-US"/>
+        </w:rPr>
         <w:tab/>
+      </w:r>
+      <w:r>
         <w:t>&lt;</w:t>
       </w:r>
       <w:proofErr w:type="spellStart"/>
@@ -401,30 +395,388 @@
       </w:r>
     </w:p>
     <w:p>
-      <w:r>
-        <w:t>&lt;</w:t>
-      </w:r>
-      <w:proofErr w:type="spellStart"/>
-      <w:proofErr w:type="gramStart"/>
-      <w:r>
-        <w:t>span</w:t>
-      </w:r>
-      <w:proofErr w:type="spellEnd"/>
-      <w:proofErr w:type="gramEnd"/>
-      <w:r>
-        <w:t xml:space="preserve"> </w:t>
-      </w:r>
-      <w:proofErr w:type="spellStart"/>
-      <w:r>
-        <w:t>style</w:t>
-      </w:r>
-      <w:proofErr w:type="spellEnd"/>
-      <w:r>
-        <w:t>:”</w:t>
-      </w:r>
-      <w:proofErr w:type="spellStart"/>
-      <w:r>
-        <w:t>text-decoration</w:t>
+      <w:pPr>
+        <w:rPr>
+          <w:lang w:val="en-US"/>
+        </w:rPr>
+      </w:pPr>
+      <w:r>
+        <w:rPr>
+          <w:lang w:val="en-US"/>
+        </w:rPr>
+        <w:t xml:space="preserve">&lt;span </w:t>
+      </w:r>
+      <w:proofErr w:type="spellStart"/>
+      <w:r>
+        <w:rPr>
+          <w:lang w:val="en-US"/>
+        </w:rPr>
+        <w:t>style:”text-decoration</w:t>
+      </w:r>
+      <w:proofErr w:type="spellEnd"/>
+      <w:r>
+        <w:rPr>
+          <w:lang w:val="en-US"/>
+        </w:rPr>
+        <w:t>: underline;”</w:t>
+      </w:r>
+      <w:proofErr w:type="gramStart"/>
+      <w:r>
+        <w:rPr>
+          <w:lang w:val="en-US"/>
+        </w:rPr>
+        <w:t xml:space="preserve">&gt;  </w:t>
+      </w:r>
+      <w:proofErr w:type="spellStart"/>
+      <w:r>
+        <w:rPr>
+          <w:lang w:val="en-US"/>
+        </w:rPr>
+        <w:t>Conteúdo</w:t>
+      </w:r>
+      <w:proofErr w:type="spellEnd"/>
+      <w:proofErr w:type="gramEnd"/>
+      <w:r>
+        <w:rPr>
+          <w:lang w:val="en-US"/>
+        </w:rPr>
+        <w:t xml:space="preserve">  &lt;/span&gt;</w:t>
+      </w:r>
+    </w:p>
+    <w:p>
+      <w:r>
+        <w:t>Variações:</w:t>
+      </w:r>
+    </w:p>
+    <w:p>
+      <w:pPr>
+        <w:rPr>
+          <w:lang w:val="en-US"/>
+        </w:rPr>
+      </w:pPr>
+      <w:r>
+        <w:tab/>
+      </w:r>
+      <w:r>
+        <w:rPr>
+          <w:lang w:val="en-US"/>
+        </w:rPr>
+        <w:t>text-decoration: underline;</w:t>
+      </w:r>
+    </w:p>
+    <w:p>
+      <w:pPr>
+        <w:rPr>
+          <w:lang w:val="en-US"/>
+        </w:rPr>
+      </w:pPr>
+      <w:r>
+        <w:rPr>
+          <w:lang w:val="en-US"/>
+        </w:rPr>
+        <w:tab/>
+        <w:t xml:space="preserve">text-decoration: </w:t>
+      </w:r>
+      <w:proofErr w:type="spellStart"/>
+      <w:r>
+        <w:rPr>
+          <w:lang w:val="en-US"/>
+        </w:rPr>
+        <w:t>overline</w:t>
+      </w:r>
+      <w:proofErr w:type="spellEnd"/>
+      <w:r>
+        <w:rPr>
+          <w:lang w:val="en-US"/>
+        </w:rPr>
+        <w:t>;</w:t>
+      </w:r>
+    </w:p>
+    <w:p>
+      <w:pPr>
+        <w:rPr>
+          <w:lang w:val="en-US"/>
+        </w:rPr>
+      </w:pPr>
+      <w:r>
+        <w:rPr>
+          <w:lang w:val="en-US"/>
+        </w:rPr>
+        <w:tab/>
+        <w:t>text-decoration: line-through;</w:t>
+      </w:r>
+    </w:p>
+    <w:p>
+      <w:pPr>
+        <w:rPr>
+          <w:u w:val="single"/>
+          <w:lang w:val="en-US"/>
+        </w:rPr>
+      </w:pPr>
+      <w:r>
+        <w:rPr>
+          <w:lang w:val="en-US"/>
+        </w:rPr>
+        <w:tab/>
+        <w:t>text-decoration: none;</w:t>
+      </w:r>
+    </w:p>
+    <w:p>
+      <w:pPr>
+        <w:rPr>
+          <w:u w:val="single"/>
+          <w:lang w:val="en-US"/>
+        </w:rPr>
+      </w:pPr>
+    </w:p>
+    <w:p>
+      <w:r>
+        <w:t>Mudando o negrito utilizando o CSS:</w:t>
+      </w:r>
+    </w:p>
+    <w:p>
+      <w:pPr>
+        <w:rPr>
+          <w:lang w:val="en-US"/>
+        </w:rPr>
+      </w:pPr>
+      <w:r>
+        <w:tab/>
+      </w:r>
+      <w:r>
+        <w:rPr>
+          <w:lang w:val="en-US"/>
+        </w:rPr>
+        <w:t xml:space="preserve">&lt;span </w:t>
+      </w:r>
+      <w:proofErr w:type="spellStart"/>
+      <w:r>
+        <w:rPr>
+          <w:lang w:val="en-US"/>
+        </w:rPr>
+        <w:t>style:”text-weight</w:t>
+      </w:r>
+      <w:proofErr w:type="spellEnd"/>
+      <w:r>
+        <w:rPr>
+          <w:lang w:val="en-US"/>
+        </w:rPr>
+        <w:t>: normal;”</w:t>
+      </w:r>
+      <w:proofErr w:type="gramStart"/>
+      <w:r>
+        <w:rPr>
+          <w:lang w:val="en-US"/>
+        </w:rPr>
+        <w:t xml:space="preserve">&gt;  </w:t>
+      </w:r>
+      <w:proofErr w:type="spellStart"/>
+      <w:r>
+        <w:rPr>
+          <w:lang w:val="en-US"/>
+        </w:rPr>
+        <w:t>Conteúdo</w:t>
+      </w:r>
+      <w:proofErr w:type="spellEnd"/>
+      <w:proofErr w:type="gramEnd"/>
+      <w:r>
+        <w:rPr>
+          <w:lang w:val="en-US"/>
+        </w:rPr>
+        <w:t xml:space="preserve">  &lt;/span&gt;</w:t>
+      </w:r>
+    </w:p>
+    <w:p>
+      <w:r>
+        <w:t>Variações:</w:t>
+      </w:r>
+    </w:p>
+    <w:p>
+      <w:pPr>
+        <w:rPr>
+          <w:lang w:val="en-US"/>
+        </w:rPr>
+      </w:pPr>
+      <w:r>
+        <w:tab/>
+      </w:r>
+      <w:r>
+        <w:rPr>
+          <w:lang w:val="en-US"/>
+        </w:rPr>
+        <w:t>text-weight: bold;</w:t>
+      </w:r>
+    </w:p>
+    <w:p>
+      <w:pPr>
+        <w:rPr>
+          <w:lang w:val="en-US"/>
+        </w:rPr>
+      </w:pPr>
+      <w:r>
+        <w:rPr>
+          <w:lang w:val="en-US"/>
+        </w:rPr>
+        <w:tab/>
+      </w:r>
+      <w:proofErr w:type="spellStart"/>
+      <w:r>
+        <w:rPr>
+          <w:lang w:val="en-US"/>
+        </w:rPr>
+        <w:t>text-</w:t>
+      </w:r>
+      <w:proofErr w:type="gramStart"/>
+      <w:r>
+        <w:rPr>
+          <w:lang w:val="en-US"/>
+        </w:rPr>
+        <w:t>weight:bolder</w:t>
+      </w:r>
+      <w:proofErr w:type="spellEnd"/>
+      <w:proofErr w:type="gramEnd"/>
+      <w:r>
+        <w:rPr>
+          <w:lang w:val="en-US"/>
+        </w:rPr>
+        <w:t>;</w:t>
+      </w:r>
+    </w:p>
+    <w:p>
+      <w:r>
+        <w:rPr>
+          <w:lang w:val="en-US"/>
+        </w:rPr>
+        <w:tab/>
+      </w:r>
+      <w:proofErr w:type="spellStart"/>
+      <w:proofErr w:type="gramStart"/>
+      <w:r>
+        <w:t>text</w:t>
+      </w:r>
+      <w:proofErr w:type="gramEnd"/>
+      <w:r>
+        <w:t>-weight</w:t>
+      </w:r>
+      <w:proofErr w:type="spellEnd"/>
+      <w:r>
+        <w:t>: valor entre 400 e 900;</w:t>
+      </w:r>
+    </w:p>
+    <w:p/>
+    <w:p>
+      <w:r>
+        <w:t>Alinhando o texto com CSS:</w:t>
+      </w:r>
+    </w:p>
+    <w:p>
+      <w:pPr>
+        <w:rPr>
+          <w:lang w:val="en-US"/>
+        </w:rPr>
+      </w:pPr>
+      <w:r>
+        <w:tab/>
+      </w:r>
+      <w:r>
+        <w:rPr>
+          <w:lang w:val="en-US"/>
+        </w:rPr>
+        <w:t xml:space="preserve">&lt;span </w:t>
+      </w:r>
+      <w:proofErr w:type="spellStart"/>
+      <w:r>
+        <w:rPr>
+          <w:lang w:val="en-US"/>
+        </w:rPr>
+        <w:t>style:”text-align</w:t>
+      </w:r>
+      <w:proofErr w:type="spellEnd"/>
+      <w:r>
+        <w:rPr>
+          <w:lang w:val="en-US"/>
+        </w:rPr>
+        <w:t>: center;”</w:t>
+      </w:r>
+      <w:proofErr w:type="gramStart"/>
+      <w:r>
+        <w:rPr>
+          <w:lang w:val="en-US"/>
+        </w:rPr>
+        <w:t xml:space="preserve">&gt;  </w:t>
+      </w:r>
+      <w:proofErr w:type="spellStart"/>
+      <w:r>
+        <w:rPr>
+          <w:lang w:val="en-US"/>
+        </w:rPr>
+        <w:t>Conteúdo</w:t>
+      </w:r>
+      <w:proofErr w:type="spellEnd"/>
+      <w:proofErr w:type="gramEnd"/>
+      <w:r>
+        <w:rPr>
+          <w:lang w:val="en-US"/>
+        </w:rPr>
+        <w:t xml:space="preserve">  &lt;/span&gt;</w:t>
+      </w:r>
+    </w:p>
+    <w:p>
+      <w:r>
+        <w:t>Variações:</w:t>
+      </w:r>
+    </w:p>
+    <w:p>
+      <w:pPr>
+        <w:rPr>
+          <w:u w:val="single"/>
+          <w:lang w:val="en-US"/>
+        </w:rPr>
+      </w:pPr>
+      <w:r>
+        <w:tab/>
+      </w:r>
+      <w:r>
+        <w:rPr>
+          <w:lang w:val="en-US"/>
+        </w:rPr>
+        <w:t>text-align: left;</w:t>
+      </w:r>
+    </w:p>
+    <w:p>
+      <w:pPr>
+        <w:rPr>
+          <w:lang w:val="en-US"/>
+        </w:rPr>
+      </w:pPr>
+      <w:r>
+        <w:rPr>
+          <w:lang w:val="en-US"/>
+        </w:rPr>
+        <w:tab/>
+        <w:t>text-align: right;</w:t>
+      </w:r>
+    </w:p>
+    <w:p>
+      <w:pPr>
+        <w:rPr>
+          <w:u w:val="single"/>
+        </w:rPr>
+      </w:pPr>
+      <w:r>
+        <w:rPr>
+          <w:lang w:val="en-US"/>
+        </w:rPr>
+        <w:tab/>
+      </w:r>
+      <w:proofErr w:type="spellStart"/>
+      <w:proofErr w:type="gramStart"/>
+      <w:r>
+        <w:t>text</w:t>
+      </w:r>
+      <w:proofErr w:type="gramEnd"/>
+      <w:r>
+        <w:t>-align</w:t>
       </w:r>
       <w:proofErr w:type="spellEnd"/>
       <w:r>
@@ -432,473 +784,99 @@
       </w:r>
       <w:proofErr w:type="spellStart"/>
       <w:r>
-        <w:t>underline</w:t>
-      </w:r>
-      <w:proofErr w:type="spellEnd"/>
-      <w:r>
-        <w:t xml:space="preserve">;”&gt;  </w:t>
-      </w:r>
-      <w:r>
+        <w:t>justify</w:t>
+      </w:r>
+      <w:proofErr w:type="spellEnd"/>
+      <w:r>
+        <w:t>;</w:t>
+      </w:r>
+    </w:p>
+    <w:p>
+      <w:pPr>
+        <w:rPr>
+          <w:u w:val="single"/>
+        </w:rPr>
+      </w:pPr>
+    </w:p>
+    <w:p>
+      <w:r>
+        <w:t>Adicionando espaço para o primeiro parágrafo no CSS;</w:t>
+      </w:r>
+    </w:p>
+    <w:p>
+      <w:r>
+        <w:tab/>
+      </w:r>
+    </w:p>
+    <w:p>
+      <w:pPr>
+        <w:rPr>
+          <w:lang w:val="en-US"/>
+        </w:rPr>
+      </w:pPr>
+      <w:r>
+        <w:rPr>
+          <w:lang w:val="en-US"/>
+        </w:rPr>
+        <w:t xml:space="preserve">&lt;span </w:t>
+      </w:r>
+      <w:proofErr w:type="spellStart"/>
+      <w:r>
+        <w:rPr>
+          <w:lang w:val="en-US"/>
+        </w:rPr>
+        <w:t>style:”text-align</w:t>
+      </w:r>
+      <w:proofErr w:type="spellEnd"/>
+      <w:r>
+        <w:rPr>
+          <w:lang w:val="en-US"/>
+        </w:rPr>
+        <w:t xml:space="preserve">: center; </w:t>
+      </w:r>
+      <w:r>
+        <w:rPr>
+          <w:highlight w:val="yellow"/>
+          <w:lang w:val="en-US"/>
+        </w:rPr>
+        <w:t>text-ident: 50px</w:t>
+      </w:r>
+      <w:r>
+        <w:rPr>
+          <w:lang w:val="en-US"/>
+        </w:rPr>
+        <w:t>”</w:t>
+      </w:r>
+      <w:proofErr w:type="gramStart"/>
+      <w:r>
+        <w:rPr>
+          <w:lang w:val="en-US"/>
+        </w:rPr>
+        <w:t xml:space="preserve">&gt;  </w:t>
+      </w:r>
+      <w:proofErr w:type="spellStart"/>
+      <w:r>
+        <w:rPr>
+          <w:lang w:val="en-US"/>
+        </w:rPr>
         <w:t>Conteúdo</w:t>
       </w:r>
-      <w:r>
-        <w:t xml:space="preserve">  &lt;/</w:t>
-      </w:r>
-      <w:proofErr w:type="spellStart"/>
-      <w:r>
-        <w:t>span</w:t>
-      </w:r>
-      <w:proofErr w:type="spellEnd"/>
-      <w:r>
-        <w:t>&gt;</w:t>
-      </w:r>
-    </w:p>
-    <w:p>
-      <w:r>
-        <w:t>Variações:</w:t>
-      </w:r>
-    </w:p>
-    <w:p>
-      <w:r>
-        <w:tab/>
-      </w:r>
-      <w:proofErr w:type="spellStart"/>
-      <w:proofErr w:type="gramStart"/>
-      <w:r>
-        <w:t>text</w:t>
-      </w:r>
-      <w:proofErr w:type="gramEnd"/>
-      <w:r>
-        <w:t>-decoration</w:t>
-      </w:r>
-      <w:proofErr w:type="spellEnd"/>
-      <w:r>
-        <w:t xml:space="preserve">: </w:t>
-      </w:r>
-      <w:proofErr w:type="spellStart"/>
-      <w:r>
-        <w:t>underline</w:t>
-      </w:r>
-      <w:proofErr w:type="spellEnd"/>
-      <w:r>
-        <w:t>;</w:t>
-      </w:r>
-    </w:p>
-    <w:p>
-      <w:r>
-        <w:tab/>
-      </w:r>
-      <w:proofErr w:type="spellStart"/>
-      <w:proofErr w:type="gramStart"/>
-      <w:r>
-        <w:t>text</w:t>
-      </w:r>
-      <w:proofErr w:type="gramEnd"/>
-      <w:r>
-        <w:t>-decoration</w:t>
-      </w:r>
-      <w:proofErr w:type="spellEnd"/>
-      <w:r>
-        <w:t xml:space="preserve">: </w:t>
-      </w:r>
-      <w:proofErr w:type="spellStart"/>
-      <w:r>
-        <w:t>overline</w:t>
-      </w:r>
-      <w:proofErr w:type="spellEnd"/>
-      <w:r>
-        <w:t>;</w:t>
-      </w:r>
-    </w:p>
-    <w:p>
-      <w:r>
-        <w:tab/>
-      </w:r>
-      <w:proofErr w:type="spellStart"/>
-      <w:proofErr w:type="gramStart"/>
-      <w:r>
-        <w:t>text</w:t>
-      </w:r>
-      <w:proofErr w:type="gramEnd"/>
-      <w:r>
-        <w:t>-decoration</w:t>
-      </w:r>
-      <w:proofErr w:type="spellEnd"/>
-      <w:r>
-        <w:t xml:space="preserve">: </w:t>
-      </w:r>
-      <w:proofErr w:type="spellStart"/>
-      <w:r>
-        <w:t>line-through</w:t>
-      </w:r>
-      <w:proofErr w:type="spellEnd"/>
-      <w:r>
-        <w:t>;</w:t>
-      </w:r>
-    </w:p>
-    <w:p>
-      <w:pPr>
-        <w:rPr>
-          <w:u w:val="single"/>
-        </w:rPr>
-      </w:pPr>
-      <w:r>
-        <w:tab/>
-      </w:r>
-      <w:proofErr w:type="spellStart"/>
-      <w:proofErr w:type="gramStart"/>
-      <w:r>
-        <w:t>text</w:t>
-      </w:r>
-      <w:proofErr w:type="gramEnd"/>
-      <w:r>
-        <w:t>-decoration</w:t>
-      </w:r>
-      <w:proofErr w:type="spellEnd"/>
-      <w:r>
-        <w:t xml:space="preserve">: </w:t>
-      </w:r>
-      <w:proofErr w:type="spellStart"/>
-      <w:r>
-        <w:t>none</w:t>
-      </w:r>
-      <w:proofErr w:type="spellEnd"/>
-      <w:r>
-        <w:t>;</w:t>
-      </w:r>
-    </w:p>
-    <w:p>
-      <w:pPr>
-        <w:rPr>
-          <w:u w:val="single"/>
-        </w:rPr>
-      </w:pPr>
-    </w:p>
-    <w:p>
-      <w:r>
-        <w:t>Mudando o negrito utilizando o CSS:</w:t>
-      </w:r>
-    </w:p>
-    <w:p>
-      <w:r>
-        <w:tab/>
-        <w:t>&lt;</w:t>
-      </w:r>
-      <w:proofErr w:type="spellStart"/>
-      <w:proofErr w:type="gramStart"/>
-      <w:r>
-        <w:t>span</w:t>
-      </w:r>
-      <w:proofErr w:type="spellEnd"/>
-      <w:proofErr w:type="gramEnd"/>
-      <w:r>
-        <w:t xml:space="preserve"> </w:t>
-      </w:r>
-      <w:proofErr w:type="spellStart"/>
-      <w:r>
-        <w:t>style</w:t>
-      </w:r>
-      <w:proofErr w:type="spellEnd"/>
-      <w:r>
-        <w:t>:”</w:t>
-      </w:r>
-      <w:proofErr w:type="spellStart"/>
-      <w:r>
-        <w:t>text-weight</w:t>
-      </w:r>
-      <w:proofErr w:type="spellEnd"/>
-      <w:r>
-        <w:t>: normal;”&gt;  Conteúdo  &lt;/</w:t>
-      </w:r>
-      <w:proofErr w:type="spellStart"/>
-      <w:r>
-        <w:t>span</w:t>
-      </w:r>
-      <w:proofErr w:type="spellEnd"/>
-      <w:r>
-        <w:t>&gt;</w:t>
-      </w:r>
-    </w:p>
-    <w:p>
-      <w:r>
-        <w:t>Variações:</w:t>
-      </w:r>
-    </w:p>
-    <w:p>
-      <w:r>
-        <w:tab/>
-      </w:r>
-      <w:proofErr w:type="spellStart"/>
-      <w:proofErr w:type="gramStart"/>
-      <w:r>
-        <w:t>text</w:t>
-      </w:r>
-      <w:proofErr w:type="gramEnd"/>
-      <w:r>
-        <w:t>-weight</w:t>
-      </w:r>
-      <w:proofErr w:type="spellEnd"/>
-      <w:r>
-        <w:t xml:space="preserve">: </w:t>
-      </w:r>
-      <w:proofErr w:type="spellStart"/>
-      <w:r>
-        <w:t>bold</w:t>
-      </w:r>
-      <w:proofErr w:type="spellEnd"/>
-      <w:r>
-        <w:t>;</w:t>
-      </w:r>
-    </w:p>
-    <w:p>
-      <w:r>
-        <w:tab/>
-      </w:r>
-      <w:proofErr w:type="spellStart"/>
-      <w:proofErr w:type="gramStart"/>
-      <w:r>
-        <w:t>text</w:t>
-      </w:r>
-      <w:proofErr w:type="gramEnd"/>
-      <w:r>
-        <w:t>-weight:bolder</w:t>
-      </w:r>
-      <w:proofErr w:type="spellEnd"/>
-      <w:r>
-        <w:t>;</w:t>
-      </w:r>
-    </w:p>
-    <w:p>
-      <w:r>
-        <w:tab/>
-      </w:r>
-      <w:proofErr w:type="spellStart"/>
-      <w:proofErr w:type="gramStart"/>
-      <w:r>
-        <w:t>text</w:t>
-      </w:r>
-      <w:proofErr w:type="gramEnd"/>
-      <w:r>
-        <w:t>-weight</w:t>
-      </w:r>
-      <w:proofErr w:type="spellEnd"/>
-      <w:r>
-        <w:t>: valor entre 400 e 900;</w:t>
-      </w:r>
-    </w:p>
-    <w:p/>
-    <w:p>
-      <w:r>
-        <w:t>Alinhando o texto com CSS:</w:t>
-      </w:r>
-    </w:p>
-    <w:p>
-      <w:r>
-        <w:tab/>
-        <w:t>&lt;</w:t>
-      </w:r>
-      <w:proofErr w:type="spellStart"/>
-      <w:proofErr w:type="gramStart"/>
-      <w:r>
-        <w:t>span</w:t>
-      </w:r>
-      <w:proofErr w:type="spellEnd"/>
-      <w:proofErr w:type="gramEnd"/>
-      <w:r>
-        <w:t xml:space="preserve"> </w:t>
-      </w:r>
-      <w:proofErr w:type="spellStart"/>
-      <w:r>
-        <w:t>style</w:t>
-      </w:r>
-      <w:proofErr w:type="spellEnd"/>
-      <w:r>
-        <w:t>:”</w:t>
-      </w:r>
-      <w:proofErr w:type="spellStart"/>
-      <w:r>
-        <w:t>text-align</w:t>
-      </w:r>
-      <w:proofErr w:type="spellEnd"/>
-      <w:r>
-        <w:t>: center;”&gt;  Conteúdo  &lt;/</w:t>
-      </w:r>
-      <w:proofErr w:type="spellStart"/>
-      <w:r>
-        <w:t>span</w:t>
-      </w:r>
-      <w:proofErr w:type="spellEnd"/>
-      <w:r>
-        <w:t>&gt;</w:t>
-      </w:r>
-    </w:p>
-    <w:p>
-      <w:r>
-        <w:t>Variações:</w:t>
-      </w:r>
-    </w:p>
-    <w:p>
-      <w:pPr>
-        <w:rPr>
-          <w:u w:val="single"/>
-        </w:rPr>
-      </w:pPr>
-      <w:r>
-        <w:tab/>
-      </w:r>
-      <w:proofErr w:type="spellStart"/>
-      <w:proofErr w:type="gramStart"/>
-      <w:r>
-        <w:t>text</w:t>
-      </w:r>
-      <w:proofErr w:type="gramEnd"/>
-      <w:r>
-        <w:t>-align</w:t>
-      </w:r>
-      <w:proofErr w:type="spellEnd"/>
-      <w:r>
-        <w:t xml:space="preserve">: </w:t>
-      </w:r>
-      <w:proofErr w:type="spellStart"/>
-      <w:r>
-        <w:t>left</w:t>
-      </w:r>
-      <w:proofErr w:type="spellEnd"/>
-      <w:r>
-        <w:t>;</w:t>
-      </w:r>
-    </w:p>
-    <w:p>
-      <w:r>
-        <w:tab/>
-      </w:r>
-      <w:proofErr w:type="spellStart"/>
-      <w:proofErr w:type="gramStart"/>
-      <w:r>
-        <w:t>text</w:t>
-      </w:r>
-      <w:proofErr w:type="gramEnd"/>
-      <w:r>
-        <w:t>-align</w:t>
-      </w:r>
-      <w:proofErr w:type="spellEnd"/>
-      <w:r>
-        <w:t xml:space="preserve">: </w:t>
-      </w:r>
-      <w:proofErr w:type="spellStart"/>
-      <w:r>
-        <w:t>right</w:t>
-      </w:r>
-      <w:proofErr w:type="spellEnd"/>
-      <w:r>
-        <w:t>;</w:t>
-      </w:r>
-    </w:p>
-    <w:p>
-      <w:pPr>
-        <w:rPr>
-          <w:u w:val="single"/>
-        </w:rPr>
-      </w:pPr>
-      <w:r>
-        <w:tab/>
-      </w:r>
-      <w:proofErr w:type="spellStart"/>
-      <w:proofErr w:type="gramStart"/>
-      <w:r>
-        <w:t>text</w:t>
-      </w:r>
-      <w:proofErr w:type="gramEnd"/>
-      <w:r>
-        <w:t>-align</w:t>
-      </w:r>
-      <w:proofErr w:type="spellEnd"/>
-      <w:r>
-        <w:t xml:space="preserve">: </w:t>
-      </w:r>
-      <w:proofErr w:type="spellStart"/>
-      <w:r>
-        <w:t>justify</w:t>
-      </w:r>
-      <w:proofErr w:type="spellEnd"/>
-      <w:r>
-        <w:t>;</w:t>
-      </w:r>
-    </w:p>
-    <w:p>
-      <w:pPr>
-        <w:rPr>
-          <w:u w:val="single"/>
-        </w:rPr>
-      </w:pPr>
-    </w:p>
-    <w:p>
-      <w:r>
-        <w:t>Adicionando espaço para o primeiro parágrafo no CSS;</w:t>
-      </w:r>
-    </w:p>
-    <w:p>
-      <w:r>
-        <w:tab/>
-      </w:r>
-    </w:p>
-    <w:p>
-      <w:r>
-        <w:t>&lt;</w:t>
-      </w:r>
-      <w:proofErr w:type="spellStart"/>
-      <w:proofErr w:type="gramStart"/>
-      <w:r>
-        <w:t>span</w:t>
-      </w:r>
-      <w:proofErr w:type="spellEnd"/>
-      <w:proofErr w:type="gramEnd"/>
-      <w:r>
-        <w:t xml:space="preserve"> </w:t>
-      </w:r>
-      <w:proofErr w:type="spellStart"/>
-      <w:r>
-        <w:t>style</w:t>
-      </w:r>
-      <w:proofErr w:type="spellEnd"/>
-      <w:r>
-        <w:t>:”</w:t>
-      </w:r>
-      <w:proofErr w:type="spellStart"/>
-      <w:r>
-        <w:t>text-align</w:t>
-      </w:r>
-      <w:proofErr w:type="spellEnd"/>
-      <w:r>
-        <w:t xml:space="preserve">: center; </w:t>
-      </w:r>
-      <w:proofErr w:type="spellStart"/>
-      <w:r>
-        <w:rPr>
-          <w:highlight w:val="yellow"/>
-        </w:rPr>
-        <w:t>text-ident</w:t>
-      </w:r>
-      <w:proofErr w:type="spellEnd"/>
-      <w:r>
-        <w:rPr>
-          <w:highlight w:val="yellow"/>
-        </w:rPr>
-        <w:t>: 50px</w:t>
-      </w:r>
-      <w:r>
-        <w:t>”&gt;  Conteúdo  &lt;/</w:t>
-      </w:r>
-      <w:proofErr w:type="spellStart"/>
-      <w:r>
-        <w:t>span</w:t>
-      </w:r>
-      <w:proofErr w:type="spellEnd"/>
-      <w:r>
-        <w:t>&gt;</w:t>
-      </w:r>
-    </w:p>
-    <w:p/>
+      <w:proofErr w:type="spellEnd"/>
+      <w:proofErr w:type="gramEnd"/>
+      <w:r>
+        <w:rPr>
+          <w:lang w:val="en-US"/>
+        </w:rPr>
+        <w:t xml:space="preserve">  &lt;/span&gt;</w:t>
+      </w:r>
+    </w:p>
+    <w:p>
+      <w:pPr>
+        <w:rPr>
+          <w:lang w:val="en-US"/>
+        </w:rPr>
+      </w:pPr>
+    </w:p>
     <w:p>
       <w:pPr>
         <w:rPr>
@@ -1039,35 +1017,42 @@
       </w:r>
     </w:p>
     <w:p>
+      <w:pPr>
+        <w:rPr>
+          <w:lang w:val="en-US"/>
+        </w:rPr>
+      </w:pPr>
       <w:r>
         <w:tab/>
       </w:r>
-      <w:proofErr w:type="gramStart"/>
-      <w:r>
-        <w:t>background</w:t>
-      </w:r>
-      <w:proofErr w:type="gramEnd"/>
-      <w:r>
-        <w:t>-</w:t>
-      </w:r>
-      <w:proofErr w:type="spellStart"/>
-      <w:r>
-        <w:t>image</w:t>
-      </w:r>
-      <w:proofErr w:type="spellEnd"/>
-      <w:r>
-        <w:t xml:space="preserve">: </w:t>
-      </w:r>
-      <w:proofErr w:type="spellStart"/>
-      <w:r>
+      <w:r>
+        <w:rPr>
+          <w:lang w:val="en-US"/>
+        </w:rPr>
+        <w:t xml:space="preserve">background-image: </w:t>
+      </w:r>
+      <w:proofErr w:type="spellStart"/>
+      <w:r>
+        <w:rPr>
+          <w:lang w:val="en-US"/>
+        </w:rPr>
         <w:t>url</w:t>
       </w:r>
       <w:proofErr w:type="spellEnd"/>
       <w:r>
+        <w:rPr>
+          <w:lang w:val="en-US"/>
+        </w:rPr>
         <w:t>(“fundo.jpg”);</w:t>
       </w:r>
     </w:p>
-    <w:p/>
+    <w:p>
+      <w:pPr>
+        <w:rPr>
+          <w:lang w:val="en-US"/>
+        </w:rPr>
+      </w:pPr>
+    </w:p>
     <w:p>
       <w:r>
         <w:t xml:space="preserve">Alterando fundo de qualquer elemento </w:t>
@@ -1082,45 +1067,69 @@
       </w:r>
     </w:p>
     <w:p>
+      <w:pPr>
+        <w:rPr>
+          <w:lang w:val="en-US"/>
+        </w:rPr>
+      </w:pPr>
       <w:r>
         <w:tab/>
       </w:r>
-      <w:proofErr w:type="gramStart"/>
-      <w:r>
-        <w:t>background</w:t>
-      </w:r>
-      <w:proofErr w:type="gramEnd"/>
-      <w:r>
-        <w:t>-color: #</w:t>
-      </w:r>
-      <w:proofErr w:type="spellStart"/>
-      <w:r>
+      <w:r>
+        <w:rPr>
+          <w:lang w:val="en-US"/>
+        </w:rPr>
+        <w:t>background-color: #</w:t>
+      </w:r>
+      <w:proofErr w:type="spellStart"/>
+      <w:r>
+        <w:rPr>
+          <w:lang w:val="en-US"/>
+        </w:rPr>
         <w:t>ffffff</w:t>
       </w:r>
       <w:proofErr w:type="spellEnd"/>
       <w:r>
+        <w:rPr>
+          <w:lang w:val="en-US"/>
+        </w:rPr>
         <w:t>;</w:t>
       </w:r>
     </w:p>
     <w:p>
-      <w:r>
+      <w:pPr>
+        <w:rPr>
+          <w:lang w:val="en-US"/>
+        </w:rPr>
+      </w:pPr>
+      <w:r>
+        <w:rPr>
+          <w:lang w:val="en-US"/>
+        </w:rPr>
         <w:tab/>
-      </w:r>
-      <w:proofErr w:type="gramStart"/>
-      <w:r>
-        <w:t>background</w:t>
-      </w:r>
-      <w:proofErr w:type="gramEnd"/>
-      <w:r>
-        <w:t xml:space="preserve">-color: </w:t>
-      </w:r>
-      <w:proofErr w:type="spellStart"/>
-      <w:r>
+        <w:t xml:space="preserve">background-color: </w:t>
+      </w:r>
+      <w:proofErr w:type="spellStart"/>
+      <w:proofErr w:type="gramStart"/>
+      <w:r>
+        <w:rPr>
+          <w:lang w:val="en-US"/>
+        </w:rPr>
         <w:t>rgb</w:t>
       </w:r>
       <w:proofErr w:type="spellEnd"/>
       <w:r>
-        <w:t>(valor1, valor2, valor3);</w:t>
+        <w:rPr>
+          <w:lang w:val="en-US"/>
+        </w:rPr>
+        <w:t>(</w:t>
+      </w:r>
+      <w:proofErr w:type="gramEnd"/>
+      <w:r>
+        <w:rPr>
+          <w:lang w:val="en-US"/>
+        </w:rPr>
+        <w:t>valor1, valor2, valor3);</w:t>
       </w:r>
     </w:p>
     <w:p>
@@ -1763,37 +1772,51 @@
       </w:r>
     </w:p>
     <w:p>
-      <w:r>
-        <w:t xml:space="preserve">Position: </w:t>
-      </w:r>
-      <w:proofErr w:type="spellStart"/>
-      <w:r>
-        <w:t>relative</w:t>
-      </w:r>
-      <w:proofErr w:type="spellEnd"/>
-      <w:r>
-        <w:t>;</w:t>
-      </w:r>
-    </w:p>
-    <w:p>
-      <w:r>
-        <w:t xml:space="preserve">Position: </w:t>
-      </w:r>
-      <w:proofErr w:type="spellStart"/>
-      <w:r>
-        <w:t>absolute</w:t>
-      </w:r>
-      <w:proofErr w:type="spellEnd"/>
-      <w:r>
-        <w:t>;</w:t>
-      </w:r>
-    </w:p>
-    <w:p>
-      <w:r>
+      <w:pPr>
+        <w:rPr>
+          <w:lang w:val="en-US"/>
+        </w:rPr>
+      </w:pPr>
+      <w:r>
+        <w:rPr>
+          <w:lang w:val="en-US"/>
+        </w:rPr>
+        <w:t>Position: relative;</w:t>
+      </w:r>
+    </w:p>
+    <w:p>
+      <w:pPr>
+        <w:rPr>
+          <w:lang w:val="en-US"/>
+        </w:rPr>
+      </w:pPr>
+      <w:r>
+        <w:rPr>
+          <w:lang w:val="en-US"/>
+        </w:rPr>
+        <w:t>Position: absolute;</w:t>
+      </w:r>
+    </w:p>
+    <w:p>
+      <w:pPr>
+        <w:rPr>
+          <w:lang w:val="en-US"/>
+        </w:rPr>
+      </w:pPr>
+      <w:r>
+        <w:rPr>
+          <w:lang w:val="en-US"/>
+        </w:rPr>
         <w:t>Top: 0px;</w:t>
       </w:r>
     </w:p>
-    <w:p/>
+    <w:p>
+      <w:pPr>
+        <w:rPr>
+          <w:lang w:val="en-US"/>
+        </w:rPr>
+      </w:pPr>
+    </w:p>
     <w:p>
       <w:pPr>
         <w:rPr>
@@ -1808,15 +1831,7 @@
           <w:sz w:val="50"/>
           <w:szCs w:val="50"/>
         </w:rPr>
-        <w:t>Aula 1</w:t>
-      </w:r>
-      <w:r>
-        <w:rPr>
-          <w:b/>
-          <w:sz w:val="50"/>
-          <w:szCs w:val="50"/>
-        </w:rPr>
-        <w:t>1</w:t>
+        <w:t>Aula 11</w:t>
       </w:r>
     </w:p>
     <w:p>
@@ -1973,15 +1988,83 @@
       </w:r>
     </w:p>
     <w:p>
-      <w:r>
+      <w:pPr>
+        <w:rPr>
+          <w:lang w:val="en-US"/>
+        </w:rPr>
+      </w:pPr>
+      <w:r>
+        <w:rPr>
+          <w:lang w:val="en-US"/>
+        </w:rPr>
         <w:t>&lt;</w:t>
       </w:r>
       <w:proofErr w:type="spellStart"/>
-      <w:proofErr w:type="gramStart"/>
-      <w:r>
+      <w:r>
+        <w:rPr>
+          <w:lang w:val="en-US"/>
+        </w:rPr>
         <w:t>ol</w:t>
       </w:r>
       <w:proofErr w:type="spellEnd"/>
+      <w:r>
+        <w:rPr>
+          <w:lang w:val="en-US"/>
+        </w:rPr>
+        <w:t xml:space="preserve"> type</w:t>
+      </w:r>
+      <w:proofErr w:type="gramStart"/>
+      <w:r>
+        <w:rPr>
+          <w:lang w:val="en-US"/>
+        </w:rPr>
+        <w:t>=”A</w:t>
+      </w:r>
+      <w:proofErr w:type="gramEnd"/>
+      <w:r>
+        <w:rPr>
+          <w:lang w:val="en-US"/>
+        </w:rPr>
+        <w:t>”&gt;</w:t>
+      </w:r>
+    </w:p>
+    <w:p>
+      <w:pPr>
+        <w:rPr>
+          <w:lang w:val="en-US"/>
+        </w:rPr>
+      </w:pPr>
+      <w:r>
+        <w:rPr>
+          <w:lang w:val="en-US"/>
+        </w:rPr>
+        <w:t>&lt;</w:t>
+      </w:r>
+      <w:proofErr w:type="spellStart"/>
+      <w:r>
+        <w:rPr>
+          <w:lang w:val="en-US"/>
+        </w:rPr>
+        <w:t>ol</w:t>
+      </w:r>
+      <w:proofErr w:type="spellEnd"/>
+      <w:r>
+        <w:rPr>
+          <w:lang w:val="en-US"/>
+        </w:rPr>
+        <w:t xml:space="preserve"> type=”1”&gt;</w:t>
+      </w:r>
+    </w:p>
+    <w:p>
+      <w:r>
+        <w:t>&lt;</w:t>
+      </w:r>
+      <w:proofErr w:type="spellStart"/>
+      <w:proofErr w:type="gramStart"/>
+      <w:r>
+        <w:t>ol</w:t>
+      </w:r>
+      <w:proofErr w:type="spellEnd"/>
       <w:proofErr w:type="gramEnd"/>
       <w:r>
         <w:t xml:space="preserve"> </w:t>
@@ -1992,7 +2075,21 @@
       </w:r>
       <w:proofErr w:type="spellEnd"/>
       <w:r>
-        <w:t>=”A”&gt;</w:t>
+        <w:t>=”i”&gt;</w:t>
+      </w:r>
+    </w:p>
+    <w:p/>
+    <w:p>
+      <w:r>
+        <w:t xml:space="preserve">Iniciando lista com determinado </w:t>
+      </w:r>
+      <w:proofErr w:type="spellStart"/>
+      <w:r>
+        <w:t>numero</w:t>
+      </w:r>
+      <w:proofErr w:type="spellEnd"/>
+      <w:r>
+        <w:t>:</w:t>
       </w:r>
     </w:p>
     <w:p>
@@ -2000,12 +2097,10 @@
         <w:t>&lt;</w:t>
       </w:r>
       <w:proofErr w:type="spellStart"/>
-      <w:proofErr w:type="gramStart"/>
       <w:r>
         <w:t>ol</w:t>
       </w:r>
       <w:proofErr w:type="spellEnd"/>
-      <w:proofErr w:type="gramEnd"/>
       <w:r>
         <w:t xml:space="preserve"> </w:t>
       </w:r>
@@ -2015,89 +2110,42 @@
       </w:r>
       <w:proofErr w:type="spellEnd"/>
       <w:r>
-        <w:t>=”</w:t>
-      </w:r>
-      <w:r>
-        <w:t>1</w:t>
-      </w:r>
-      <w:r>
-        <w:t>”&gt;</w:t>
-      </w:r>
-    </w:p>
-    <w:p>
-      <w:r>
-        <w:t>&lt;</w:t>
-      </w:r>
-      <w:proofErr w:type="spellStart"/>
-      <w:proofErr w:type="gramStart"/>
-      <w:r>
-        <w:t>ol</w:t>
-      </w:r>
-      <w:proofErr w:type="spellEnd"/>
-      <w:proofErr w:type="gramEnd"/>
-      <w:r>
-        <w:t xml:space="preserve"> </w:t>
-      </w:r>
-      <w:proofErr w:type="spellStart"/>
-      <w:r>
-        <w:t>type</w:t>
-      </w:r>
-      <w:proofErr w:type="spellEnd"/>
-      <w:r>
-        <w:t>=”</w:t>
-      </w:r>
-      <w:r>
-        <w:t>i</w:t>
-      </w:r>
-      <w:r>
-        <w:t>”&gt;</w:t>
+        <w:t>=”A” start=”3”&gt;</w:t>
       </w:r>
     </w:p>
     <w:p/>
-    <w:p>
-      <w:r>
-        <w:t xml:space="preserve">Iniciando lista com determinado </w:t>
-      </w:r>
-      <w:proofErr w:type="spellStart"/>
-      <w:r>
-        <w:t>numero</w:t>
-      </w:r>
-      <w:proofErr w:type="spellEnd"/>
-      <w:r>
-        <w:t>:</w:t>
-      </w:r>
-    </w:p>
-    <w:p>
-      <w:r>
-        <w:t>&lt;</w:t>
-      </w:r>
-      <w:proofErr w:type="spellStart"/>
-      <w:r>
-        <w:t>ol</w:t>
-      </w:r>
-      <w:proofErr w:type="spellEnd"/>
-      <w:r>
-        <w:t xml:space="preserve"> </w:t>
-      </w:r>
-      <w:proofErr w:type="spellStart"/>
-      <w:r>
-        <w:t>type</w:t>
-      </w:r>
-      <w:proofErr w:type="spellEnd"/>
-      <w:r>
-        <w:t>=”A”</w:t>
-      </w:r>
-      <w:r>
-        <w:t xml:space="preserve"> start=”3”</w:t>
+    <w:p/>
+    <w:p>
+      <w:pPr>
+        <w:pStyle w:val="PargrafodaLista"/>
+        <w:numPr>
+          <w:ilvl w:val="0"/>
+          <w:numId w:val="1"/>
+        </w:numPr>
+      </w:pPr>
+      <w:r>
+        <w:lastRenderedPageBreak/>
+        <w:t xml:space="preserve">Teste do </w:t>
+      </w:r>
+      <w:proofErr w:type="spellStart"/>
+      <w:r>
+        <w:t>GITHub</w:t>
+      </w:r>
+      <w:proofErr w:type="spellEnd"/>
+      <w:r>
+        <w:t xml:space="preserve"> para edição de </w:t>
+      </w:r>
+      <w:proofErr w:type="spellStart"/>
+      <w:r>
+        <w:t>arquvos</w:t>
+      </w:r>
+      <w:proofErr w:type="spellEnd"/>
+      <w:r>
+        <w:t xml:space="preserve"> no word</w:t>
       </w:r>
       <w:bookmarkStart w:id="0" w:name="_GoBack"/>
       <w:bookmarkEnd w:id="0"/>
-      <w:r>
-        <w:t>&gt;</w:t>
-      </w:r>
-    </w:p>
-    <w:p/>
-    <w:p/>
+    </w:p>
     <w:p/>
     <w:p>
       <w:pPr>
@@ -2150,6 +2198,127 @@
     </w:sectPr>
   </w:body>
 </w:document>
+</file>
+
+<file path=word/numbering.xml><?xml version="1.0" encoding="utf-8"?>
+<w:numbering xmlns:wpc="http://schemas.microsoft.com/office/word/2010/wordprocessingCanvas" xmlns:cx="http://schemas.microsoft.com/office/drawing/2014/chartex" xmlns:cx1="http://schemas.microsoft.com/office/drawing/2015/9/8/chartex" xmlns:cx2="http://schemas.microsoft.com/office/drawing/2015/10/21/chartex" xmlns:mc="http://schemas.openxmlformats.org/markup-compatibility/2006" xmlns:o="urn:schemas-microsoft-com:office:office" xmlns:r="http://schemas.openxmlformats.org/officeDocument/2006/relationships" xmlns:m="http://schemas.openxmlformats.org/officeDocument/2006/math" xmlns:v="urn:schemas-microsoft-com:vml" xmlns:wp14="http://schemas.microsoft.com/office/word/2010/wordprocessingDrawing" xmlns:wp="http://schemas.openxmlformats.org/drawingml/2006/wordprocessingDrawing" xmlns:w10="urn:schemas-microsoft-com:office:word" xmlns:w="http://schemas.openxmlformats.org/wordprocessingml/2006/main" xmlns:w14="http://schemas.microsoft.com/office/word/2010/wordml" xmlns:w15="http://schemas.microsoft.com/office/word/2012/wordml" xmlns:w16se="http://schemas.microsoft.com/office/word/2015/wordml/symex" xmlns:wpg="http://schemas.microsoft.com/office/word/2010/wordprocessingGroup" xmlns:wpi="http://schemas.microsoft.com/office/word/2010/wordprocessingInk" xmlns:wne="http://schemas.microsoft.com/office/word/2006/wordml" xmlns:wps="http://schemas.microsoft.com/office/word/2010/wordprocessingShape" mc:Ignorable="w14 w15 w16se wp14">
+  <w:abstractNum w:abstractNumId="0" w15:restartNumberingAfterBreak="0">
+    <w:nsid w:val="442D3CE0"/>
+    <w:multiLevelType w:val="hybridMultilevel"/>
+    <w:tmpl w:val="2B6AF4DA"/>
+    <w:lvl w:ilvl="0" w:tplc="04160001">
+      <w:start w:val="1"/>
+      <w:numFmt w:val="bullet"/>
+      <w:lvlText w:val=""/>
+      <w:lvlJc w:val="left"/>
+      <w:pPr>
+        <w:ind w:left="720" w:hanging="360"/>
+      </w:pPr>
+      <w:rPr>
+        <w:rFonts w:ascii="Symbol" w:hAnsi="Symbol" w:hint="default"/>
+      </w:rPr>
+    </w:lvl>
+    <w:lvl w:ilvl="1" w:tplc="04160003" w:tentative="1">
+      <w:start w:val="1"/>
+      <w:numFmt w:val="bullet"/>
+      <w:lvlText w:val="o"/>
+      <w:lvlJc w:val="left"/>
+      <w:pPr>
+        <w:ind w:left="1440" w:hanging="360"/>
+      </w:pPr>
+      <w:rPr>
+        <w:rFonts w:ascii="Courier New" w:hAnsi="Courier New" w:cs="Courier New" w:hint="default"/>
+      </w:rPr>
+    </w:lvl>
+    <w:lvl w:ilvl="2" w:tplc="04160005" w:tentative="1">
+      <w:start w:val="1"/>
+      <w:numFmt w:val="bullet"/>
+      <w:lvlText w:val=""/>
+      <w:lvlJc w:val="left"/>
+      <w:pPr>
+        <w:ind w:left="2160" w:hanging="360"/>
+      </w:pPr>
+      <w:rPr>
+        <w:rFonts w:ascii="Wingdings" w:hAnsi="Wingdings" w:hint="default"/>
+      </w:rPr>
+    </w:lvl>
+    <w:lvl w:ilvl="3" w:tplc="04160001" w:tentative="1">
+      <w:start w:val="1"/>
+      <w:numFmt w:val="bullet"/>
+      <w:lvlText w:val=""/>
+      <w:lvlJc w:val="left"/>
+      <w:pPr>
+        <w:ind w:left="2880" w:hanging="360"/>
+      </w:pPr>
+      <w:rPr>
+        <w:rFonts w:ascii="Symbol" w:hAnsi="Symbol" w:hint="default"/>
+      </w:rPr>
+    </w:lvl>
+    <w:lvl w:ilvl="4" w:tplc="04160003" w:tentative="1">
+      <w:start w:val="1"/>
+      <w:numFmt w:val="bullet"/>
+      <w:lvlText w:val="o"/>
+      <w:lvlJc w:val="left"/>
+      <w:pPr>
+        <w:ind w:left="3600" w:hanging="360"/>
+      </w:pPr>
+      <w:rPr>
+        <w:rFonts w:ascii="Courier New" w:hAnsi="Courier New" w:cs="Courier New" w:hint="default"/>
+      </w:rPr>
+    </w:lvl>
+    <w:lvl w:ilvl="5" w:tplc="04160005" w:tentative="1">
+      <w:start w:val="1"/>
+      <w:numFmt w:val="bullet"/>
+      <w:lvlText w:val=""/>
+      <w:lvlJc w:val="left"/>
+      <w:pPr>
+        <w:ind w:left="4320" w:hanging="360"/>
+      </w:pPr>
+      <w:rPr>
+        <w:rFonts w:ascii="Wingdings" w:hAnsi="Wingdings" w:hint="default"/>
+      </w:rPr>
+    </w:lvl>
+    <w:lvl w:ilvl="6" w:tplc="04160001" w:tentative="1">
+      <w:start w:val="1"/>
+      <w:numFmt w:val="bullet"/>
+      <w:lvlText w:val=""/>
+      <w:lvlJc w:val="left"/>
+      <w:pPr>
+        <w:ind w:left="5040" w:hanging="360"/>
+      </w:pPr>
+      <w:rPr>
+        <w:rFonts w:ascii="Symbol" w:hAnsi="Symbol" w:hint="default"/>
+      </w:rPr>
+    </w:lvl>
+    <w:lvl w:ilvl="7" w:tplc="04160003" w:tentative="1">
+      <w:start w:val="1"/>
+      <w:numFmt w:val="bullet"/>
+      <w:lvlText w:val="o"/>
+      <w:lvlJc w:val="left"/>
+      <w:pPr>
+        <w:ind w:left="5760" w:hanging="360"/>
+      </w:pPr>
+      <w:rPr>
+        <w:rFonts w:ascii="Courier New" w:hAnsi="Courier New" w:cs="Courier New" w:hint="default"/>
+      </w:rPr>
+    </w:lvl>
+    <w:lvl w:ilvl="8" w:tplc="04160005" w:tentative="1">
+      <w:start w:val="1"/>
+      <w:numFmt w:val="bullet"/>
+      <w:lvlText w:val=""/>
+      <w:lvlJc w:val="left"/>
+      <w:pPr>
+        <w:ind w:left="6480" w:hanging="360"/>
+      </w:pPr>
+      <w:rPr>
+        <w:rFonts w:ascii="Wingdings" w:hAnsi="Wingdings" w:hint="default"/>
+      </w:rPr>
+    </w:lvl>
+  </w:abstractNum>
+  <w:num w:numId="1">
+    <w:abstractNumId w:val="0"/>
+  </w:num>
+</w:numbering>
 </file>
 
 <file path=word/styles.xml><?xml version="1.0" encoding="utf-8"?>
@@ -2169,7 +2338,7 @@
       </w:pPr>
     </w:pPrDefault>
   </w:docDefaults>
-  <w:latentStyles w:defLockedState="0" w:defUIPriority="99" w:defSemiHidden="0" w:defUnhideWhenUsed="0" w:defQFormat="0" w:count="371">
+  <w:latentStyles w:defLockedState="0" w:defUIPriority="99" w:defSemiHidden="0" w:defUnhideWhenUsed="0" w:defQFormat="0" w:count="372">
     <w:lsdException w:name="Normal" w:uiPriority="0" w:qFormat="1"/>
     <w:lsdException w:name="heading 1" w:uiPriority="9" w:qFormat="1"/>
     <w:lsdException w:name="heading 2" w:semiHidden="1" w:uiPriority="9" w:unhideWhenUsed="1" w:qFormat="1"/>
@@ -2275,7 +2444,6 @@
     <w:lsdException w:name="HTML Sample" w:semiHidden="1" w:unhideWhenUsed="1"/>
     <w:lsdException w:name="HTML Typewriter" w:semiHidden="1" w:unhideWhenUsed="1"/>
     <w:lsdException w:name="HTML Variable" w:semiHidden="1" w:unhideWhenUsed="1"/>
-    <w:lsdException w:name="Normal Table" w:semiHidden="1" w:unhideWhenUsed="1"/>
     <w:lsdException w:name="annotation subject" w:semiHidden="1" w:unhideWhenUsed="1"/>
     <w:lsdException w:name="No List" w:semiHidden="1" w:unhideWhenUsed="1"/>
     <w:lsdException w:name="Outline List 1" w:semiHidden="1" w:unhideWhenUsed="1"/>
@@ -2322,10 +2490,8 @@
     <w:lsdException w:name="Table Subtle 2" w:semiHidden="1" w:unhideWhenUsed="1"/>
     <w:lsdException w:name="Table Web 1" w:semiHidden="1" w:unhideWhenUsed="1"/>
     <w:lsdException w:name="Table Web 2" w:semiHidden="1" w:unhideWhenUsed="1"/>
-    <w:lsdException w:name="Table Web 3" w:semiHidden="1" w:unhideWhenUsed="1"/>
     <w:lsdException w:name="Balloon Text" w:semiHidden="1" w:unhideWhenUsed="1"/>
     <w:lsdException w:name="Table Grid" w:uiPriority="39"/>
-    <w:lsdException w:name="Table Theme" w:semiHidden="1" w:unhideWhenUsed="1"/>
     <w:lsdException w:name="Placeholder Text" w:semiHidden="1"/>
     <w:lsdException w:name="No Spacing" w:uiPriority="1" w:qFormat="1"/>
     <w:lsdException w:name="Light Shading" w:uiPriority="60"/>
@@ -2541,6 +2707,7 @@
     <w:lsdException w:name="List Table 5 Dark Accent 6" w:uiPriority="50"/>
     <w:lsdException w:name="List Table 6 Colorful Accent 6" w:uiPriority="51"/>
     <w:lsdException w:name="List Table 7 Colorful Accent 6" w:uiPriority="52"/>
+    <w:lsdException w:name="Mention" w:semiHidden="1" w:unhideWhenUsed="1"/>
   </w:latentStyles>
   <w:style w:type="paragraph" w:default="1" w:styleId="Normal">
     <w:name w:val="Normal"/>
@@ -2572,6 +2739,17 @@
     <w:uiPriority w:val="99"/>
     <w:semiHidden/>
     <w:unhideWhenUsed/>
+  </w:style>
+  <w:style w:type="paragraph" w:styleId="PargrafodaLista">
+    <w:name w:val="List Paragraph"/>
+    <w:basedOn w:val="Normal"/>
+    <w:uiPriority w:val="34"/>
+    <w:qFormat/>
+    <w:rsid w:val="003A66C3"/>
+    <w:pPr>
+      <w:ind w:left="720"/>
+      <w:contextualSpacing/>
+    </w:pPr>
   </w:style>
 </w:styles>
 </file>

</xml_diff>